<commit_message>
Connected database to the additional information and stored into database
</commit_message>
<xml_diff>
--- a/src/main/resources/com/example/advance_group/Documents/ITS66704_202308_Illuminati_GroupAssignment_Advance_Programming.docx
+++ b/src/main/resources/com/example/advance_group/Documents/ITS66704_202308_Illuminati_GroupAssignment_Advance_Programming.docx
@@ -61,7 +61,6 @@
         <w:tblCellMar>
           <w:top w:w="112" w:type="dxa"/>
           <w:left w:w="101" w:type="dxa"/>
-          <w:bottom w:w="0" w:type="dxa"/>
           <w:right w:w="58" w:type="dxa"/>
         </w:tblCellMar>
         <w:tblLook w:val="04A0" w:firstRow="1" w:lastRow="0" w:firstColumn="1" w:lastColumn="0" w:noHBand="0" w:noVBand="1"/>
@@ -240,32 +239,8 @@
               <w:rPr>
                 <w:sz w:val="20"/>
               </w:rPr>
-              <w:t xml:space="preserve">Mr. Biju Maharjan/ </w:t>
+              <w:t>Mr. Biju Maharjan/ Mr.Subit Timalsina</w:t>
             </w:r>
-            <w:proofErr w:type="spellStart"/>
-            <w:proofErr w:type="gramStart"/>
-            <w:r>
-              <w:rPr>
-                <w:sz w:val="20"/>
-              </w:rPr>
-              <w:t>Mr.Subit</w:t>
-            </w:r>
-            <w:proofErr w:type="spellEnd"/>
-            <w:proofErr w:type="gramEnd"/>
-            <w:r>
-              <w:rPr>
-                <w:sz w:val="20"/>
-              </w:rPr>
-              <w:t xml:space="preserve"> </w:t>
-            </w:r>
-            <w:proofErr w:type="spellStart"/>
-            <w:r>
-              <w:rPr>
-                <w:sz w:val="20"/>
-              </w:rPr>
-              <w:t>Timalsina</w:t>
-            </w:r>
-            <w:proofErr w:type="spellEnd"/>
             <w:r>
               <w:rPr>
                 <w:sz w:val="24"/>
@@ -847,7 +822,6 @@
         <w:tblCellMar>
           <w:top w:w="118" w:type="dxa"/>
           <w:left w:w="235" w:type="dxa"/>
-          <w:bottom w:w="0" w:type="dxa"/>
           <w:right w:w="115" w:type="dxa"/>
         </w:tblCellMar>
         <w:tblLook w:val="04A0" w:firstRow="1" w:lastRow="0" w:firstColumn="1" w:lastColumn="0" w:noHBand="0" w:noVBand="1"/>
@@ -2262,21 +2236,8 @@
         </w:numPr>
         <w:ind w:right="865" w:hanging="240"/>
       </w:pPr>
-      <w:proofErr w:type="spellStart"/>
-      <w:r>
-        <w:t>Tioman</w:t>
-      </w:r>
-      <w:proofErr w:type="spellEnd"/>
-      <w:r>
-        <w:t xml:space="preserve"> Answer: d) </w:t>
-      </w:r>
-      <w:proofErr w:type="spellStart"/>
-      <w:r>
-        <w:t>Tioman</w:t>
-      </w:r>
-      <w:proofErr w:type="spellEnd"/>
-      <w:r>
-        <w:t xml:space="preserve"> </w:t>
+      <w:r>
+        <w:t xml:space="preserve">Tioman Answer: d) Tioman </w:t>
       </w:r>
     </w:p>
     <w:p>
@@ -2330,15 +2291,7 @@
         <w:ind w:right="865" w:hanging="240"/>
       </w:pPr>
       <w:r>
-        <w:t xml:space="preserve">Baju </w:t>
-      </w:r>
-      <w:proofErr w:type="spellStart"/>
-      <w:r>
-        <w:t>Melayu</w:t>
-      </w:r>
-      <w:proofErr w:type="spellEnd"/>
-      <w:r>
-        <w:t xml:space="preserve"> </w:t>
+        <w:t xml:space="preserve">Baju Melayu </w:t>
       </w:r>
     </w:p>
     <w:p>
@@ -2350,23 +2303,7 @@
         <w:ind w:right="865" w:hanging="240"/>
       </w:pPr>
       <w:r>
-        <w:t xml:space="preserve">Baju </w:t>
-      </w:r>
-      <w:proofErr w:type="spellStart"/>
-      <w:r>
-        <w:t>Kurung</w:t>
-      </w:r>
-      <w:proofErr w:type="spellEnd"/>
-      <w:r>
-        <w:t xml:space="preserve"> Answer: d) Baju </w:t>
-      </w:r>
-      <w:proofErr w:type="spellStart"/>
-      <w:r>
-        <w:t>Kurung</w:t>
-      </w:r>
-      <w:proofErr w:type="spellEnd"/>
-      <w:r>
-        <w:t xml:space="preserve"> </w:t>
+        <w:t xml:space="preserve">Baju Kurung Answer: d) Baju Kurung </w:t>
       </w:r>
     </w:p>
     <w:p>
@@ -2471,13 +2408,8 @@
         </w:numPr>
         <w:ind w:right="865" w:hanging="240"/>
       </w:pPr>
-      <w:proofErr w:type="spellStart"/>
-      <w:r>
-        <w:t>Perodua</w:t>
-      </w:r>
-      <w:proofErr w:type="spellEnd"/>
-      <w:r>
-        <w:t xml:space="preserve"> </w:t>
+      <w:r>
+        <w:t xml:space="preserve">Perodua </w:t>
       </w:r>
     </w:p>
     <w:p>
@@ -2639,15 +2571,7 @@
         <w:ind w:left="-5" w:right="865"/>
       </w:pPr>
       <w:r>
-        <w:t xml:space="preserve">16. </w:t>
-      </w:r>
-      <w:proofErr w:type="gramStart"/>
-      <w:r>
-        <w:t>Which river</w:t>
-      </w:r>
-      <w:proofErr w:type="gramEnd"/>
-      <w:r>
-        <w:t xml:space="preserve"> is the longest in Malaysia? </w:t>
+        <w:t xml:space="preserve">16. Which river is the longest in Malaysia? </w:t>
       </w:r>
     </w:p>
     <w:p>
@@ -2854,15 +2778,7 @@
         <w:ind w:right="865" w:hanging="240"/>
       </w:pPr>
       <w:r>
-        <w:t xml:space="preserve">Hari Raya </w:t>
-      </w:r>
-      <w:proofErr w:type="spellStart"/>
-      <w:r>
-        <w:t>Aidilfitri</w:t>
-      </w:r>
-      <w:proofErr w:type="spellEnd"/>
-      <w:r>
-        <w:t xml:space="preserve"> </w:t>
+        <w:t xml:space="preserve">Hari Raya Aidilfitri </w:t>
       </w:r>
     </w:p>
     <w:p>
@@ -2966,15 +2882,7 @@
         <w:ind w:left="-5" w:right="865"/>
       </w:pPr>
       <w:r>
-        <w:t>These numerous multiple- choice questions can form a very interesting means through which to gauge understanding of Malaysia’s complex picture. These are not just queries but windows to Malaysia’s cultural, historical and geographic tapestry. Addressing these issues means exploring the mystery of “</w:t>
-      </w:r>
-      <w:proofErr w:type="spellStart"/>
-      <w:r>
-        <w:t>Malaysianess</w:t>
-      </w:r>
-      <w:proofErr w:type="spellEnd"/>
-      <w:r>
-        <w:t xml:space="preserve">.” For every answer, people get a chance to prove their knowledge and even uncover interesting facts of India. These serve as the stepping-stones to intellectual questions that feed into one’s curiosity and knowledge about cultural heritage, traditions, and remarkable monuments that make up the Nation. These, however, represent keys to some hidden treasures of Malaysia which one explores with great pleasure and amazement. </w:t>
+        <w:t xml:space="preserve">These numerous multiple- choice questions can form a very interesting means through which to gauge understanding of Malaysia’s complex picture. These are not just queries but windows to Malaysia’s cultural, historical and geographic tapestry. Addressing these issues means exploring the mystery of “Malaysianess.” For every answer, people get a chance to prove their knowledge and even uncover interesting facts of India. These serve as the stepping-stones to intellectual questions that feed into one’s curiosity and knowledge about cultural heritage, traditions, and remarkable monuments that make up the Nation. These, however, represent keys to some hidden treasures of Malaysia which one explores with great pleasure and amazement. </w:t>
       </w:r>
     </w:p>
     <w:p>
@@ -3283,15 +3191,7 @@
         <w:ind w:left="-5" w:right="865"/>
       </w:pPr>
       <w:r>
-        <w:t xml:space="preserve">5. </w:t>
-      </w:r>
-      <w:proofErr w:type="gramStart"/>
-      <w:r>
-        <w:t>Which island</w:t>
-      </w:r>
-      <w:proofErr w:type="gramEnd"/>
-      <w:r>
-        <w:t xml:space="preserve"> is known for its thriving nightlife and entertainment in Singapore? </w:t>
+        <w:t xml:space="preserve">5. Which island is known for its thriving nightlife and entertainment in Singapore? </w:t>
       </w:r>
     </w:p>
     <w:p>
@@ -3302,13 +3202,8 @@
         </w:numPr>
         <w:ind w:right="865" w:hanging="240"/>
       </w:pPr>
-      <w:proofErr w:type="spellStart"/>
-      <w:r>
-        <w:t>Pulau</w:t>
-      </w:r>
-      <w:proofErr w:type="spellEnd"/>
-      <w:r>
-        <w:t xml:space="preserve"> Ubin </w:t>
+      <w:r>
+        <w:t xml:space="preserve">Pulau Ubin </w:t>
       </w:r>
     </w:p>
     <w:p>
@@ -3331,21 +3226,8 @@
         </w:numPr>
         <w:ind w:right="865" w:hanging="240"/>
       </w:pPr>
-      <w:proofErr w:type="spellStart"/>
-      <w:r>
-        <w:t>Pulau</w:t>
-      </w:r>
-      <w:proofErr w:type="spellEnd"/>
-      <w:r>
-        <w:t xml:space="preserve"> </w:t>
-      </w:r>
-      <w:proofErr w:type="spellStart"/>
-      <w:r>
-        <w:t>Tekong</w:t>
-      </w:r>
-      <w:proofErr w:type="spellEnd"/>
-      <w:r>
-        <w:t xml:space="preserve"> </w:t>
+      <w:r>
+        <w:t xml:space="preserve">Pulau Tekong </w:t>
       </w:r>
     </w:p>
     <w:p>
@@ -3917,13 +3799,8 @@
         </w:numPr>
         <w:ind w:right="865" w:hanging="240"/>
       </w:pPr>
-      <w:proofErr w:type="spellStart"/>
-      <w:r>
-        <w:t>Pulau</w:t>
-      </w:r>
-      <w:proofErr w:type="spellEnd"/>
-      <w:r>
-        <w:t xml:space="preserve"> Ubin </w:t>
+      <w:r>
+        <w:t xml:space="preserve">Pulau Ubin </w:t>
       </w:r>
     </w:p>
     <w:p>
@@ -3946,13 +3823,8 @@
         </w:numPr>
         <w:ind w:right="865" w:hanging="240"/>
       </w:pPr>
-      <w:proofErr w:type="spellStart"/>
-      <w:r>
-        <w:t>Kusu</w:t>
-      </w:r>
-      <w:proofErr w:type="spellEnd"/>
-      <w:r>
-        <w:t xml:space="preserve"> Island </w:t>
+      <w:r>
+        <w:t xml:space="preserve">Kusu Island </w:t>
       </w:r>
     </w:p>
     <w:p>
@@ -4330,13 +4202,8 @@
         </w:numPr>
         <w:ind w:right="865" w:hanging="240"/>
       </w:pPr>
-      <w:proofErr w:type="spellStart"/>
-      <w:r>
-        <w:t>Tioman</w:t>
-      </w:r>
-      <w:proofErr w:type="spellEnd"/>
-      <w:r>
-        <w:t xml:space="preserve"> </w:t>
+      <w:r>
+        <w:t xml:space="preserve">Tioman </w:t>
       </w:r>
     </w:p>
     <w:p>
@@ -4347,13 +4214,8 @@
         </w:numPr>
         <w:ind w:right="865" w:hanging="240"/>
       </w:pPr>
-      <w:proofErr w:type="spellStart"/>
-      <w:r>
-        <w:t>Pulau</w:t>
-      </w:r>
-      <w:proofErr w:type="spellEnd"/>
-      <w:r>
-        <w:t xml:space="preserve"> Ubin </w:t>
+      <w:r>
+        <w:t xml:space="preserve">Pulau Ubin </w:t>
       </w:r>
     </w:p>
     <w:p>
@@ -4364,21 +4226,8 @@
         </w:numPr>
         <w:ind w:right="865" w:hanging="240"/>
       </w:pPr>
-      <w:proofErr w:type="spellStart"/>
-      <w:r>
-        <w:t>Bintan</w:t>
-      </w:r>
-      <w:proofErr w:type="spellEnd"/>
-      <w:r>
-        <w:t xml:space="preserve">     Answer: d) </w:t>
-      </w:r>
-      <w:proofErr w:type="spellStart"/>
-      <w:r>
-        <w:t>Bintan</w:t>
-      </w:r>
-      <w:proofErr w:type="spellEnd"/>
-      <w:r>
-        <w:t xml:space="preserve"> </w:t>
+      <w:r>
+        <w:t xml:space="preserve">Bintan     Answer: d) Bintan </w:t>
       </w:r>
     </w:p>
     <w:p>
@@ -4454,15 +4303,7 @@
         <w:ind w:left="-5" w:right="865"/>
       </w:pPr>
       <w:r>
-        <w:t xml:space="preserve">1. </w:t>
-      </w:r>
-      <w:proofErr w:type="gramStart"/>
-      <w:r>
-        <w:t>Which river</w:t>
-      </w:r>
-      <w:proofErr w:type="gramEnd"/>
-      <w:r>
-        <w:t xml:space="preserve"> is considered the "Mother of Water" in Thailand? </w:t>
+        <w:t xml:space="preserve">1. Which river is considered the "Mother of Water" in Thailand? </w:t>
       </w:r>
     </w:p>
     <w:p>
@@ -4536,23 +4377,7 @@
         <w:ind w:left="-5" w:right="1180"/>
       </w:pPr>
       <w:r>
-        <w:t xml:space="preserve">2. What is the traditional Thai greeting where the palms are placed together in a prayer-like gesture?    a) </w:t>
-      </w:r>
-      <w:proofErr w:type="spellStart"/>
-      <w:r>
-        <w:t>Sawadee</w:t>
-      </w:r>
-      <w:proofErr w:type="spellEnd"/>
-      <w:r>
-        <w:t xml:space="preserve"> </w:t>
-      </w:r>
-      <w:proofErr w:type="spellStart"/>
-      <w:r>
-        <w:t>Krub</w:t>
-      </w:r>
-      <w:proofErr w:type="spellEnd"/>
-      <w:r>
-        <w:t xml:space="preserve">/Ka </w:t>
+        <w:t xml:space="preserve">2. What is the traditional Thai greeting where the palms are placed together in a prayer-like gesture?    a) Sawadee Krub/Ka </w:t>
       </w:r>
     </w:p>
     <w:p>
@@ -4587,13 +4412,8 @@
         </w:numPr>
         <w:ind w:right="865" w:hanging="240"/>
       </w:pPr>
-      <w:proofErr w:type="spellStart"/>
-      <w:r>
-        <w:t>Konnichiwa</w:t>
-      </w:r>
-      <w:proofErr w:type="spellEnd"/>
-      <w:r>
-        <w:t xml:space="preserve">   Answer: b) Wai </w:t>
+      <w:r>
+        <w:t xml:space="preserve">Konnichiwa   Answer: b) Wai </w:t>
       </w:r>
     </w:p>
     <w:p>
@@ -4751,15 +4571,7 @@
         <w:ind w:left="-5" w:right="865"/>
       </w:pPr>
       <w:r>
-        <w:t xml:space="preserve">5. </w:t>
-      </w:r>
-      <w:proofErr w:type="gramStart"/>
-      <w:r>
-        <w:t>Which mountain</w:t>
-      </w:r>
-      <w:proofErr w:type="gramEnd"/>
-      <w:r>
-        <w:t xml:space="preserve"> range runs along Thailand's western border? </w:t>
+        <w:t xml:space="preserve">5. Which mountain range runs along Thailand's western border? </w:t>
       </w:r>
     </w:p>
     <w:p>
@@ -5158,15 +4970,7 @@
         <w:ind w:right="865" w:hanging="237"/>
       </w:pPr>
       <w:r>
-        <w:t xml:space="preserve">Koh Phi </w:t>
-      </w:r>
-      <w:proofErr w:type="spellStart"/>
-      <w:r>
-        <w:t>Phi</w:t>
-      </w:r>
-      <w:proofErr w:type="spellEnd"/>
-      <w:r>
-        <w:t xml:space="preserve"> </w:t>
+        <w:t xml:space="preserve">Koh Phi Phi </w:t>
       </w:r>
     </w:p>
     <w:p>
@@ -5586,13 +5390,8 @@
         </w:numPr>
         <w:ind w:right="865" w:hanging="240"/>
       </w:pPr>
-      <w:proofErr w:type="spellStart"/>
-      <w:r>
-        <w:t>Massaman</w:t>
-      </w:r>
-      <w:proofErr w:type="spellEnd"/>
-      <w:r>
-        <w:t xml:space="preserve"> Curry </w:t>
+      <w:r>
+        <w:t xml:space="preserve">Massaman Curry </w:t>
       </w:r>
     </w:p>
     <w:p>
@@ -5717,13 +5516,8 @@
         </w:numPr>
         <w:ind w:right="865" w:hanging="240"/>
       </w:pPr>
-      <w:proofErr w:type="spellStart"/>
-      <w:r>
-        <w:t>Rattanakosin</w:t>
-      </w:r>
-      <w:proofErr w:type="spellEnd"/>
-      <w:r>
-        <w:t xml:space="preserve">     Answer: c) Sukhothai </w:t>
+      <w:r>
+        <w:t xml:space="preserve">Rattanakosin     Answer: c) Sukhothai </w:t>
       </w:r>
     </w:p>
     <w:p>
@@ -5745,15 +5539,7 @@
         <w:ind w:right="865" w:hanging="331"/>
       </w:pPr>
       <w:r>
-        <w:t xml:space="preserve">What is the largest national park in Thailand, known for its diverse wildlife and lush rainforests?     a) </w:t>
-      </w:r>
-      <w:proofErr w:type="spellStart"/>
-      <w:r>
-        <w:t>Erawan</w:t>
-      </w:r>
-      <w:proofErr w:type="spellEnd"/>
-      <w:r>
-        <w:t xml:space="preserve"> National Park </w:t>
+        <w:t xml:space="preserve">What is the largest national park in Thailand, known for its diverse wildlife and lush rainforests?     a) Erawan National Park </w:t>
       </w:r>
     </w:p>
     <w:p>
@@ -5816,15 +5602,7 @@
         <w:ind w:left="-5" w:right="865"/>
       </w:pPr>
       <w:r>
-        <w:t>These questions give intriguing insights into Thailand’s culture, geography and traditions. They open up in the mother of waters, Chao Phraya River, and say the traditional Thai greetings (</w:t>
-      </w:r>
-      <w:proofErr w:type="spellStart"/>
-      <w:r>
-        <w:t>wai</w:t>
-      </w:r>
-      <w:proofErr w:type="spellEnd"/>
-      <w:r>
-        <w:t xml:space="preserve">). The tour will </w:t>
+        <w:t xml:space="preserve">These questions give intriguing insights into Thailand’s culture, geography and traditions. They open up in the mother of waters, Chao Phraya River, and say the traditional Thai greetings (wai). The tour will </w:t>
       </w:r>
       <w:r>
         <w:lastRenderedPageBreak/>
@@ -5894,15 +5672,7 @@
         <w:ind w:left="-5" w:right="865"/>
       </w:pPr>
       <w:r>
-        <w:t xml:space="preserve">(If question </w:t>
-      </w:r>
-      <w:proofErr w:type="gramStart"/>
-      <w:r>
-        <w:t>are</w:t>
-      </w:r>
-      <w:proofErr w:type="gramEnd"/>
-      <w:r>
-        <w:t xml:space="preserve"> same for all countries) </w:t>
+        <w:t xml:space="preserve">(If question are same for all countries) </w:t>
       </w:r>
     </w:p>
     <w:p>
@@ -5988,15 +5758,7 @@
         <w:ind w:right="865" w:hanging="240"/>
       </w:pPr>
       <w:r>
-        <w:t xml:space="preserve">Hari Raya </w:t>
-      </w:r>
-      <w:proofErr w:type="spellStart"/>
-      <w:r>
-        <w:t>Aidilfitri</w:t>
-      </w:r>
-      <w:proofErr w:type="spellEnd"/>
-      <w:r>
-        <w:t xml:space="preserve"> (Correct Answer) </w:t>
+        <w:t xml:space="preserve">Hari Raya Aidilfitri (Correct Answer) </w:t>
       </w:r>
     </w:p>
     <w:p>
@@ -6404,13 +6166,8 @@
         </w:numPr>
         <w:ind w:right="865" w:hanging="240"/>
       </w:pPr>
-      <w:proofErr w:type="spellStart"/>
-      <w:r>
-        <w:t>Shwedagon</w:t>
-      </w:r>
-      <w:proofErr w:type="spellEnd"/>
-      <w:r>
-        <w:t xml:space="preserve"> Pagoda </w:t>
+      <w:r>
+        <w:t xml:space="preserve">Shwedagon Pagoda </w:t>
       </w:r>
     </w:p>
     <w:p>
@@ -6550,15 +6307,7 @@
         <w:ind w:left="-5" w:right="865"/>
       </w:pPr>
       <w:r>
-        <w:t>11. Explain the importance of the Malaysian "</w:t>
-      </w:r>
-      <w:proofErr w:type="spellStart"/>
-      <w:r>
-        <w:t>Rukunegara</w:t>
-      </w:r>
-      <w:proofErr w:type="spellEnd"/>
-      <w:r>
-        <w:t xml:space="preserve">" (National Principles) in the country's history and culture. </w:t>
+        <w:t xml:space="preserve">11. Explain the importance of the Malaysian "Rukunegara" (National Principles) in the country's history and culture. </w:t>
       </w:r>
     </w:p>
     <w:p>
@@ -7065,15 +6814,7 @@
         <w:ind w:left="-5" w:right="865"/>
       </w:pPr>
       <w:r>
-        <w:t>19. What is the role of the "</w:t>
-      </w:r>
-      <w:proofErr w:type="spellStart"/>
-      <w:r>
-        <w:t>Asean</w:t>
-      </w:r>
-      <w:proofErr w:type="spellEnd"/>
-      <w:r>
-        <w:t xml:space="preserve"> Way" in regional cooperation among Southeast Asian nations, including Malaysia, Singapore, and Thailand? </w:t>
+        <w:t xml:space="preserve">19. What is the role of the "Asean Way" in regional cooperation among Southeast Asian nations, including Malaysia, Singapore, and Thailand? </w:t>
       </w:r>
     </w:p>
     <w:p>
@@ -7234,39 +6975,7 @@
         <w:ind w:left="-5" w:right="865"/>
       </w:pPr>
       <w:r>
-        <w:t xml:space="preserve">The development of an automated Citizenship Assessment System for </w:t>
-      </w:r>
-      <w:proofErr w:type="spellStart"/>
-      <w:r>
-        <w:t>Masathai</w:t>
-      </w:r>
-      <w:proofErr w:type="spellEnd"/>
-      <w:r>
-        <w:t xml:space="preserve"> represents a pivotal step in the unification of three distinguished nations: Malaysia, Singapore, and Thailand. The primary focus of the initiative is that all citizens of </w:t>
-      </w:r>
-      <w:proofErr w:type="spellStart"/>
-      <w:r>
-        <w:t>Masathai</w:t>
-      </w:r>
-      <w:proofErr w:type="spellEnd"/>
-      <w:r>
-        <w:t xml:space="preserve"> should be united under a single identity. Such an identity should be accompanied by knowledge regarding these countries’ history as well as culture. Developed for the principal to provide objective statistics on citizen’s performance using the basis of </w:t>
-      </w:r>
-      <w:proofErr w:type="gramStart"/>
-      <w:r>
-        <w:t>object oriented</w:t>
-      </w:r>
-      <w:proofErr w:type="gramEnd"/>
-      <w:r>
-        <w:t xml:space="preserve"> programming but a user-friendly interface. The citizenship assessment system for </w:t>
-      </w:r>
-      <w:proofErr w:type="spellStart"/>
-      <w:r>
-        <w:t>Masathai</w:t>
-      </w:r>
-      <w:proofErr w:type="spellEnd"/>
-      <w:r>
-        <w:t xml:space="preserve"> has been built upon three different countries – Malaysia, Singapore, and Thailand. The citizenship test will cover the history and culture of each of these countries. </w:t>
+        <w:t xml:space="preserve">The development of an automated Citizenship Assessment System for Masathai represents a pivotal step in the unification of three distinguished nations: Malaysia, Singapore, and Thailand. The primary focus of the initiative is that all citizens of Masathai should be united under a single identity. Such an identity should be accompanied by knowledge regarding these countries’ history as well as culture. Developed for the principal to provide objective statistics on citizen’s performance using the basis of object oriented programming but a user-friendly interface. The citizenship assessment system for Masathai has been built upon three different countries – Malaysia, Singapore, and Thailand. The citizenship test will cover the history and culture of each of these countries. </w:t>
       </w:r>
     </w:p>
     <w:p>
@@ -7427,23 +7136,25 @@
       <w:pPr>
         <w:spacing w:after="0" w:line="259" w:lineRule="auto"/>
         <w:ind w:left="0" w:firstLine="0"/>
-        <w:jc w:val="right"/>
       </w:pPr>
       <w:r>
         <w:rPr>
+          <w:rFonts w:ascii="Calibri" w:eastAsia="Calibri" w:hAnsi="Calibri" w:cs="Calibri"/>
           <w:noProof/>
         </w:rPr>
         <w:drawing>
-          <wp:inline distT="0" distB="0" distL="0" distR="0" wp14:anchorId="28BF61BF" wp14:editId="5115A0F2">
-            <wp:extent cx="6466713" cy="4789805"/>
-            <wp:effectExtent l="0" t="0" r="0" b="0"/>
-            <wp:docPr id="2276" name="Picture 2276"/>
-            <wp:cNvGraphicFramePr/>
+          <wp:inline distT="0" distB="0" distL="0" distR="0" wp14:anchorId="0624912F" wp14:editId="19494105">
+            <wp:extent cx="6608288" cy="4708954"/>
+            <wp:effectExtent l="0" t="0" r="2540" b="0"/>
+            <wp:docPr id="1118960326" name="Picture 1"/>
+            <wp:cNvGraphicFramePr>
+              <a:graphicFrameLocks xmlns:a="http://schemas.openxmlformats.org/drawingml/2006/main" noChangeAspect="1"/>
+            </wp:cNvGraphicFramePr>
             <a:graphic xmlns:a="http://schemas.openxmlformats.org/drawingml/2006/main">
               <a:graphicData uri="http://schemas.openxmlformats.org/drawingml/2006/picture">
                 <pic:pic xmlns:pic="http://schemas.openxmlformats.org/drawingml/2006/picture">
                   <pic:nvPicPr>
-                    <pic:cNvPr id="2276" name="Picture 2276"/>
+                    <pic:cNvPr id="1118960326" name=""/>
                     <pic:cNvPicPr/>
                   </pic:nvPicPr>
                   <pic:blipFill>
@@ -7455,7 +7166,7 @@
                   <pic:spPr>
                     <a:xfrm>
                       <a:off x="0" y="0"/>
-                      <a:ext cx="6466713" cy="4789805"/>
+                      <a:ext cx="6618733" cy="4716397"/>
                     </a:xfrm>
                     <a:prstGeom prst="rect">
                       <a:avLst/>
@@ -7558,15 +7269,7 @@
         <w:ind w:left="-5" w:right="865"/>
       </w:pPr>
       <w:r>
-        <w:t xml:space="preserve">Creating a static prototype for an Automated Citizenship Assessment System for </w:t>
-      </w:r>
-      <w:proofErr w:type="spellStart"/>
-      <w:r>
-        <w:t>Masathai</w:t>
-      </w:r>
-      <w:proofErr w:type="spellEnd"/>
-      <w:r>
-        <w:t xml:space="preserve"> involves designing the user interface and its key components. Here's a simple static prototype for such a system: </w:t>
+        <w:t xml:space="preserve">Creating a static prototype for an Automated Citizenship Assessment System for Masathai involves designing the user interface and its key components. Here's a simple static prototype for such a system: </w:t>
       </w:r>
     </w:p>
     <w:p>
@@ -7856,21 +7559,20 @@
         <w:jc w:val="right"/>
       </w:pPr>
       <w:r>
-        <w:rPr>
-          <w:noProof/>
-        </w:rPr>
         <w:lastRenderedPageBreak/>
         <w:drawing>
-          <wp:inline distT="0" distB="0" distL="0" distR="0" wp14:anchorId="55903000" wp14:editId="178E6052">
-            <wp:extent cx="5650231" cy="5650230"/>
-            <wp:effectExtent l="0" t="0" r="0" b="0"/>
-            <wp:docPr id="2383" name="Picture 2383"/>
-            <wp:cNvGraphicFramePr/>
+          <wp:inline distT="0" distB="0" distL="0" distR="0" wp14:anchorId="248F5A22" wp14:editId="0658B06A">
+            <wp:extent cx="6499860" cy="7978775"/>
+            <wp:effectExtent l="0" t="0" r="0" b="3175"/>
+            <wp:docPr id="1221739943" name="Picture 1"/>
+            <wp:cNvGraphicFramePr>
+              <a:graphicFrameLocks xmlns:a="http://schemas.openxmlformats.org/drawingml/2006/main" noChangeAspect="1"/>
+            </wp:cNvGraphicFramePr>
             <a:graphic xmlns:a="http://schemas.openxmlformats.org/drawingml/2006/main">
               <a:graphicData uri="http://schemas.openxmlformats.org/drawingml/2006/picture">
                 <pic:pic xmlns:pic="http://schemas.openxmlformats.org/drawingml/2006/picture">
                   <pic:nvPicPr>
-                    <pic:cNvPr id="2383" name="Picture 2383"/>
+                    <pic:cNvPr id="1221739943" name=""/>
                     <pic:cNvPicPr/>
                   </pic:nvPicPr>
                   <pic:blipFill>
@@ -7882,7 +7584,7 @@
                   <pic:spPr>
                     <a:xfrm>
                       <a:off x="0" y="0"/>
-                      <a:ext cx="5650231" cy="5650230"/>
+                      <a:ext cx="6499860" cy="7978775"/>
                     </a:xfrm>
                     <a:prstGeom prst="rect">
                       <a:avLst/>
@@ -7905,6 +7607,7 @@
         <w:jc w:val="left"/>
       </w:pPr>
       <w:r>
+        <w:lastRenderedPageBreak/>
         <w:t xml:space="preserve"> </w:t>
       </w:r>
     </w:p>
@@ -7962,7 +7665,6 @@
         <w:rPr>
           <w:noProof/>
         </w:rPr>
-        <w:lastRenderedPageBreak/>
         <w:drawing>
           <wp:inline distT="0" distB="0" distL="0" distR="0" wp14:anchorId="4C11E7FB" wp14:editId="65FD58E1">
             <wp:extent cx="5659120" cy="5495290"/>
@@ -8027,6 +7729,7 @@
         <w:ind w:left="-5"/>
       </w:pPr>
       <w:r>
+        <w:lastRenderedPageBreak/>
         <w:t xml:space="preserve">Take the Test Page </w:t>
       </w:r>
     </w:p>
@@ -8039,15 +7742,7 @@
         <w:ind w:right="2154" w:hanging="360"/>
       </w:pPr>
       <w:r>
-        <w:t>Title: "</w:t>
-      </w:r>
-      <w:proofErr w:type="spellStart"/>
-      <w:r>
-        <w:t>Masathai</w:t>
-      </w:r>
-      <w:proofErr w:type="spellEnd"/>
-      <w:r>
-        <w:t xml:space="preserve"> Citizenship Test." </w:t>
+        <w:t xml:space="preserve">Title: "Masathai Citizenship Test." </w:t>
       </w:r>
     </w:p>
     <w:p>
@@ -8103,7 +7798,6 @@
         <w:rPr>
           <w:noProof/>
         </w:rPr>
-        <w:lastRenderedPageBreak/>
         <w:drawing>
           <wp:inline distT="0" distB="0" distL="0" distR="0" wp14:anchorId="4347A1A1" wp14:editId="2E107AED">
             <wp:extent cx="5667375" cy="5503545"/>
@@ -8168,6 +7862,7 @@
         <w:ind w:left="-5"/>
       </w:pPr>
       <w:r>
+        <w:lastRenderedPageBreak/>
         <w:t xml:space="preserve">Test Interface </w:t>
       </w:r>
     </w:p>
@@ -8281,7 +7976,6 @@
         <w:rPr>
           <w:noProof/>
         </w:rPr>
-        <w:lastRenderedPageBreak/>
         <w:drawing>
           <wp:inline distT="0" distB="0" distL="0" distR="0" wp14:anchorId="49489CFB" wp14:editId="01BB1C95">
             <wp:extent cx="5943600" cy="4338955"/>
@@ -8356,6 +8050,7 @@
         <w:ind w:left="-5"/>
       </w:pPr>
       <w:r>
+        <w:lastRenderedPageBreak/>
         <w:t xml:space="preserve">Display Result </w:t>
       </w:r>
     </w:p>
@@ -8392,15 +8087,7 @@
         <w:ind w:right="865" w:hanging="360"/>
       </w:pPr>
       <w:r>
-        <w:t xml:space="preserve">Overall score or percentage achieved in the </w:t>
-      </w:r>
-      <w:proofErr w:type="spellStart"/>
-      <w:r>
-        <w:t>Masathai</w:t>
-      </w:r>
-      <w:proofErr w:type="spellEnd"/>
-      <w:r>
-        <w:t xml:space="preserve"> Citizenship Test. </w:t>
+        <w:t xml:space="preserve">Overall score or percentage achieved in the Masathai Citizenship Test. </w:t>
       </w:r>
     </w:p>
     <w:p>
@@ -8459,7 +8146,6 @@
         <w:rPr>
           <w:noProof/>
         </w:rPr>
-        <w:lastRenderedPageBreak/>
         <w:drawing>
           <wp:inline distT="0" distB="0" distL="0" distR="0" wp14:anchorId="024439FA" wp14:editId="0E70E7FE">
             <wp:extent cx="4537710" cy="3493770"/>

</xml_diff>

<commit_message>
connected login page and Additional info page and Changed design of login and Signup
</commit_message>
<xml_diff>
--- a/src/main/resources/com/example/advance_group/Documents/ITS66704_202308_Illuminati_GroupAssignment_Advance_Programming.docx
+++ b/src/main/resources/com/example/advance_group/Documents/ITS66704_202308_Illuminati_GroupAssignment_Advance_Programming.docx
@@ -239,8 +239,32 @@
               <w:rPr>
                 <w:sz w:val="20"/>
               </w:rPr>
-              <w:t>Mr. Biju Maharjan/ Mr.Subit Timalsina</w:t>
+              <w:t xml:space="preserve">Mr. Biju Maharjan/ </w:t>
             </w:r>
+            <w:proofErr w:type="spellStart"/>
+            <w:proofErr w:type="gramStart"/>
+            <w:r>
+              <w:rPr>
+                <w:sz w:val="20"/>
+              </w:rPr>
+              <w:t>Mr.Subit</w:t>
+            </w:r>
+            <w:proofErr w:type="spellEnd"/>
+            <w:proofErr w:type="gramEnd"/>
+            <w:r>
+              <w:rPr>
+                <w:sz w:val="20"/>
+              </w:rPr>
+              <w:t xml:space="preserve"> </w:t>
+            </w:r>
+            <w:proofErr w:type="spellStart"/>
+            <w:r>
+              <w:rPr>
+                <w:sz w:val="20"/>
+              </w:rPr>
+              <w:t>Timalsina</w:t>
+            </w:r>
+            <w:proofErr w:type="spellEnd"/>
             <w:r>
               <w:rPr>
                 <w:sz w:val="24"/>
@@ -1375,6 +1399,11 @@
     </w:p>
     <w:p>
       <w:pPr>
+        <w:ind w:left="1090" w:right="865"/>
+      </w:pPr>
+    </w:p>
+    <w:p>
+      <w:pPr>
         <w:numPr>
           <w:ilvl w:val="0"/>
           <w:numId w:val="1"/>
@@ -1382,6 +1411,7 @@
         <w:ind w:right="865" w:hanging="360"/>
       </w:pPr>
       <w:r>
+        <w:lastRenderedPageBreak/>
         <w:t xml:space="preserve">Aslin Karmacharya (User Interface Designer): </w:t>
       </w:r>
     </w:p>
@@ -1390,7 +1420,6 @@
         <w:ind w:left="1090" w:right="865"/>
       </w:pPr>
       <w:r>
-        <w:lastRenderedPageBreak/>
         <w:t xml:space="preserve">Responsibilities: Create a good looking and friendly user interface for the system design. </w:t>
       </w:r>
     </w:p>
@@ -1691,6 +1720,7 @@
         <w:ind w:right="865" w:hanging="240"/>
       </w:pPr>
       <w:r>
+        <w:lastRenderedPageBreak/>
         <w:t xml:space="preserve">Johor and Perak </w:t>
       </w:r>
     </w:p>
@@ -1703,7 +1733,6 @@
         <w:ind w:right="865" w:hanging="240"/>
       </w:pPr>
       <w:r>
-        <w:lastRenderedPageBreak/>
         <w:t xml:space="preserve">Pahang and Kelantan Answer: b) Sabah and Sarawak </w:t>
       </w:r>
     </w:p>
@@ -2158,6 +2187,7 @@
         <w:ind w:right="865" w:hanging="240"/>
       </w:pPr>
       <w:r>
+        <w:lastRenderedPageBreak/>
         <w:t xml:space="preserve">Chinese </w:t>
       </w:r>
     </w:p>
@@ -2170,7 +2200,6 @@
         <w:ind w:right="865" w:hanging="240"/>
       </w:pPr>
       <w:r>
-        <w:lastRenderedPageBreak/>
         <w:t xml:space="preserve">Indians </w:t>
       </w:r>
     </w:p>
@@ -2571,7 +2600,15 @@
         <w:ind w:left="-5" w:right="865"/>
       </w:pPr>
       <w:r>
-        <w:t xml:space="preserve">16. Which river is the longest in Malaysia? </w:t>
+        <w:t xml:space="preserve">16. </w:t>
+      </w:r>
+      <w:proofErr w:type="gramStart"/>
+      <w:r>
+        <w:t>Which river</w:t>
+      </w:r>
+      <w:proofErr w:type="gramEnd"/>
+      <w:r>
+        <w:t xml:space="preserve"> is the longest in Malaysia? </w:t>
       </w:r>
     </w:p>
     <w:p>
@@ -2607,6 +2644,7 @@
         <w:ind w:right="865" w:hanging="240"/>
       </w:pPr>
       <w:r>
+        <w:lastRenderedPageBreak/>
         <w:t xml:space="preserve">Sungai Pahang </w:t>
       </w:r>
     </w:p>
@@ -2619,7 +2657,6 @@
         <w:ind w:right="865" w:hanging="240"/>
       </w:pPr>
       <w:r>
-        <w:lastRenderedPageBreak/>
         <w:t xml:space="preserve">Sungai Rajang Answer: c) Sungai Pahang </w:t>
       </w:r>
     </w:p>
@@ -2984,6 +3021,7 @@
         <w:jc w:val="left"/>
       </w:pPr>
       <w:r>
+        <w:lastRenderedPageBreak/>
         <w:t xml:space="preserve"> </w:t>
       </w:r>
     </w:p>
@@ -2992,7 +3030,6 @@
         <w:ind w:left="-5" w:right="865"/>
       </w:pPr>
       <w:r>
-        <w:lastRenderedPageBreak/>
         <w:t xml:space="preserve">2. Which iconic building is often referred to as the "Lion City"? </w:t>
       </w:r>
     </w:p>
@@ -3191,7 +3228,15 @@
         <w:ind w:left="-5" w:right="865"/>
       </w:pPr>
       <w:r>
-        <w:t xml:space="preserve">5. Which island is known for its thriving nightlife and entertainment in Singapore? </w:t>
+        <w:t xml:space="preserve">5. </w:t>
+      </w:r>
+      <w:proofErr w:type="gramStart"/>
+      <w:r>
+        <w:t>Which island</w:t>
+      </w:r>
+      <w:proofErr w:type="gramEnd"/>
+      <w:r>
+        <w:t xml:space="preserve"> is known for its thriving nightlife and entertainment in Singapore? </w:t>
       </w:r>
     </w:p>
     <w:p>
@@ -3226,8 +3271,21 @@
         </w:numPr>
         <w:ind w:right="865" w:hanging="240"/>
       </w:pPr>
-      <w:r>
-        <w:t xml:space="preserve">Pulau Tekong </w:t>
+      <w:proofErr w:type="spellStart"/>
+      <w:r>
+        <w:t>Pulau</w:t>
+      </w:r>
+      <w:proofErr w:type="spellEnd"/>
+      <w:r>
+        <w:t xml:space="preserve"> </w:t>
+      </w:r>
+      <w:proofErr w:type="spellStart"/>
+      <w:r>
+        <w:t>Tekong</w:t>
+      </w:r>
+      <w:proofErr w:type="spellEnd"/>
+      <w:r>
+        <w:t xml:space="preserve"> </w:t>
       </w:r>
     </w:p>
     <w:p>
@@ -3449,6 +3507,7 @@
         <w:ind w:left="-5" w:right="865"/>
       </w:pPr>
       <w:r>
+        <w:lastRenderedPageBreak/>
         <w:t xml:space="preserve">9. What is the national flower of Singapore? </w:t>
       </w:r>
     </w:p>
@@ -3461,7 +3520,6 @@
         <w:ind w:right="865" w:hanging="240"/>
       </w:pPr>
       <w:r>
-        <w:lastRenderedPageBreak/>
         <w:t xml:space="preserve">Orchid </w:t>
       </w:r>
     </w:p>
@@ -3908,6 +3966,7 @@
         <w:jc w:val="left"/>
       </w:pPr>
       <w:r>
+        <w:lastRenderedPageBreak/>
         <w:t xml:space="preserve"> </w:t>
       </w:r>
     </w:p>
@@ -3920,7 +3979,6 @@
         <w:ind w:right="865" w:hanging="331"/>
       </w:pPr>
       <w:r>
-        <w:lastRenderedPageBreak/>
         <w:t xml:space="preserve">What is the name of the famous shopping street in Singapore that is home to luxury brands and department stores?     a) Arab Street </w:t>
       </w:r>
     </w:p>
@@ -4226,8 +4284,21 @@
         </w:numPr>
         <w:ind w:right="865" w:hanging="240"/>
       </w:pPr>
-      <w:r>
-        <w:t xml:space="preserve">Bintan     Answer: d) Bintan </w:t>
+      <w:proofErr w:type="spellStart"/>
+      <w:r>
+        <w:t>Bintan</w:t>
+      </w:r>
+      <w:proofErr w:type="spellEnd"/>
+      <w:r>
+        <w:t xml:space="preserve">     Answer: d) </w:t>
+      </w:r>
+      <w:proofErr w:type="spellStart"/>
+      <w:r>
+        <w:t>Bintan</w:t>
+      </w:r>
+      <w:proofErr w:type="spellEnd"/>
+      <w:r>
+        <w:t xml:space="preserve"> </w:t>
       </w:r>
     </w:p>
     <w:p>
@@ -4255,6 +4326,7 @@
         <w:jc w:val="left"/>
       </w:pPr>
       <w:r>
+        <w:lastRenderedPageBreak/>
         <w:t xml:space="preserve"> </w:t>
       </w:r>
     </w:p>
@@ -4265,7 +4337,6 @@
         <w:jc w:val="left"/>
       </w:pPr>
       <w:r>
-        <w:lastRenderedPageBreak/>
         <w:t xml:space="preserve"> </w:t>
       </w:r>
     </w:p>
@@ -4303,7 +4374,15 @@
         <w:ind w:left="-5" w:right="865"/>
       </w:pPr>
       <w:r>
-        <w:t xml:space="preserve">1. Which river is considered the "Mother of Water" in Thailand? </w:t>
+        <w:t xml:space="preserve">1. </w:t>
+      </w:r>
+      <w:proofErr w:type="gramStart"/>
+      <w:r>
+        <w:t>Which river</w:t>
+      </w:r>
+      <w:proofErr w:type="gramEnd"/>
+      <w:r>
+        <w:t xml:space="preserve"> is considered the "Mother of Water" in Thailand? </w:t>
       </w:r>
     </w:p>
     <w:p>
@@ -4571,7 +4650,15 @@
         <w:ind w:left="-5" w:right="865"/>
       </w:pPr>
       <w:r>
-        <w:t xml:space="preserve">5. Which mountain range runs along Thailand's western border? </w:t>
+        <w:t xml:space="preserve">5. </w:t>
+      </w:r>
+      <w:proofErr w:type="gramStart"/>
+      <w:r>
+        <w:t>Which mountain</w:t>
+      </w:r>
+      <w:proofErr w:type="gramEnd"/>
+      <w:r>
+        <w:t xml:space="preserve"> range runs along Thailand's western border? </w:t>
       </w:r>
     </w:p>
     <w:p>
@@ -4705,6 +4792,7 @@
         <w:ind w:right="865" w:hanging="237"/>
       </w:pPr>
       <w:r>
+        <w:lastRenderedPageBreak/>
         <w:t xml:space="preserve">Tiger </w:t>
       </w:r>
     </w:p>
@@ -4717,7 +4805,6 @@
         <w:ind w:right="865" w:hanging="237"/>
       </w:pPr>
       <w:r>
-        <w:lastRenderedPageBreak/>
         <w:t xml:space="preserve">Cobra </w:t>
       </w:r>
     </w:p>
@@ -4970,7 +5057,15 @@
         <w:ind w:right="865" w:hanging="237"/>
       </w:pPr>
       <w:r>
-        <w:t xml:space="preserve">Koh Phi Phi </w:t>
+        <w:t xml:space="preserve">Koh Phi </w:t>
+      </w:r>
+      <w:proofErr w:type="spellStart"/>
+      <w:r>
+        <w:t>Phi</w:t>
+      </w:r>
+      <w:proofErr w:type="spellEnd"/>
+      <w:r>
+        <w:t xml:space="preserve"> </w:t>
       </w:r>
     </w:p>
     <w:p>
@@ -5160,6 +5255,7 @@
         <w:ind w:right="865" w:hanging="240"/>
       </w:pPr>
       <w:r>
+        <w:lastRenderedPageBreak/>
         <w:t xml:space="preserve">Khmer </w:t>
       </w:r>
     </w:p>
@@ -5172,7 +5268,6 @@
         <w:ind w:right="865" w:hanging="240"/>
       </w:pPr>
       <w:r>
-        <w:lastRenderedPageBreak/>
         <w:t xml:space="preserve">Lao </w:t>
       </w:r>
     </w:p>
@@ -5390,8 +5485,13 @@
         </w:numPr>
         <w:ind w:right="865" w:hanging="240"/>
       </w:pPr>
-      <w:r>
-        <w:t xml:space="preserve">Massaman Curry </w:t>
+      <w:proofErr w:type="spellStart"/>
+      <w:r>
+        <w:t>Massaman</w:t>
+      </w:r>
+      <w:proofErr w:type="spellEnd"/>
+      <w:r>
+        <w:t xml:space="preserve"> Curry </w:t>
       </w:r>
     </w:p>
     <w:p>
@@ -5516,8 +5616,13 @@
         </w:numPr>
         <w:ind w:right="865" w:hanging="240"/>
       </w:pPr>
-      <w:r>
-        <w:t xml:space="preserve">Rattanakosin     Answer: c) Sukhothai </w:t>
+      <w:proofErr w:type="spellStart"/>
+      <w:r>
+        <w:t>Rattanakosin</w:t>
+      </w:r>
+      <w:proofErr w:type="spellEnd"/>
+      <w:r>
+        <w:t xml:space="preserve">     Answer: c) Sukhothai </w:t>
       </w:r>
     </w:p>
     <w:p>
@@ -5539,7 +5644,15 @@
         <w:ind w:right="865" w:hanging="331"/>
       </w:pPr>
       <w:r>
-        <w:t xml:space="preserve">What is the largest national park in Thailand, known for its diverse wildlife and lush rainforests?     a) Erawan National Park </w:t>
+        <w:t xml:space="preserve">What is the largest national park in Thailand, known for its diverse wildlife and lush rainforests?     a) </w:t>
+      </w:r>
+      <w:proofErr w:type="spellStart"/>
+      <w:r>
+        <w:t>Erawan</w:t>
+      </w:r>
+      <w:proofErr w:type="spellEnd"/>
+      <w:r>
+        <w:t xml:space="preserve"> National Park </w:t>
       </w:r>
     </w:p>
     <w:p>
@@ -5602,11 +5715,16 @@
         <w:ind w:left="-5" w:right="865"/>
       </w:pPr>
       <w:r>
-        <w:t xml:space="preserve">These questions give intriguing insights into Thailand’s culture, geography and traditions. They open up in the mother of waters, Chao Phraya River, and say the traditional Thai greetings (wai). The tour will </w:t>
-      </w:r>
-      <w:r>
         <w:lastRenderedPageBreak/>
-        <w:t xml:space="preserve">encompass Songkran celebration, getting wet in April and an introduction to vibrant Bangkok. Bordering it to the west is the majestic Himalayas. The Baht is also its local currency. In the context of national identity, the respected elephant represents heritage. It becomes possible to experience such culinary delights as pad Thai, Ayutthaya and so on. These questions lead one through Koh Phangan’s famous full moon parties and the Bridge on the River Kwai. It also incorporates Muay Thai, the country’s national sport, as well as the Khmer script. The principal religion is Buddhism with a sacred Buddha image of emerald in Wat Phra Kaew. The alluring Yi Peng lantern festival lights up Chiang Mai while street food is a delight in its own way – Satay. This trip will explore diverse Thai heritage which can also be seen in Sukhothai, a </w:t>
+        <w:t>These questions give intriguing insights into Thailand’s culture, geography and traditions. They open up in the mother of waters, Chao Phraya River, and say the traditional Thai greetings (</w:t>
+      </w:r>
+      <w:proofErr w:type="spellStart"/>
+      <w:r>
+        <w:t>wai</w:t>
+      </w:r>
+      <w:proofErr w:type="spellEnd"/>
+      <w:r>
+        <w:t xml:space="preserve">). The tour will encompass Songkran celebration, getting wet in April and an introduction to vibrant Bangkok. Bordering it to the west is the majestic Himalayas. The Baht is also its local currency. In the context of national identity, the respected elephant represents heritage. It becomes possible to experience such culinary delights as pad Thai, Ayutthaya and so on. These questions lead one through Koh Phangan’s famous full moon parties and the Bridge on the River Kwai. It also incorporates Muay Thai, the country’s national sport, as well as the Khmer script. The principal religion is Buddhism with a sacred Buddha image of emerald in Wat Phra Kaew. The alluring Yi Peng lantern festival lights up Chiang Mai while street food is a delight in its own way – Satay. This trip will explore diverse Thai heritage which can also be seen in Sukhothai, a </w:t>
       </w:r>
     </w:p>
     <w:p>
@@ -5672,7 +5790,15 @@
         <w:ind w:left="-5" w:right="865"/>
       </w:pPr>
       <w:r>
-        <w:t xml:space="preserve">(If question are same for all countries) </w:t>
+        <w:t xml:space="preserve">(If question </w:t>
+      </w:r>
+      <w:proofErr w:type="gramStart"/>
+      <w:r>
+        <w:t>are</w:t>
+      </w:r>
+      <w:proofErr w:type="gramEnd"/>
+      <w:r>
+        <w:t xml:space="preserve"> same for all countries) </w:t>
       </w:r>
     </w:p>
     <w:p>
@@ -5968,6 +6094,7 @@
         <w:ind w:right="865" w:hanging="240"/>
       </w:pPr>
       <w:r>
+        <w:lastRenderedPageBreak/>
         <w:t xml:space="preserve">Japanese Occupation </w:t>
       </w:r>
     </w:p>
@@ -5990,7 +6117,6 @@
         <w:jc w:val="left"/>
       </w:pPr>
       <w:r>
-        <w:lastRenderedPageBreak/>
         <w:t xml:space="preserve"> </w:t>
       </w:r>
     </w:p>
@@ -6166,8 +6292,13 @@
         </w:numPr>
         <w:ind w:right="865" w:hanging="240"/>
       </w:pPr>
-      <w:r>
-        <w:t xml:space="preserve">Shwedagon Pagoda </w:t>
+      <w:proofErr w:type="spellStart"/>
+      <w:r>
+        <w:t>Shwedagon</w:t>
+      </w:r>
+      <w:proofErr w:type="spellEnd"/>
+      <w:r>
+        <w:t xml:space="preserve"> Pagoda </w:t>
       </w:r>
     </w:p>
     <w:p>
@@ -6307,7 +6438,15 @@
         <w:ind w:left="-5" w:right="865"/>
       </w:pPr>
       <w:r>
-        <w:t xml:space="preserve">11. Explain the importance of the Malaysian "Rukunegara" (National Principles) in the country's history and culture. </w:t>
+        <w:t>11. Explain the importance of the Malaysian "</w:t>
+      </w:r>
+      <w:proofErr w:type="spellStart"/>
+      <w:r>
+        <w:t>Rukunegara</w:t>
+      </w:r>
+      <w:proofErr w:type="spellEnd"/>
+      <w:r>
+        <w:t xml:space="preserve">" (National Principles) in the country's history and culture. </w:t>
       </w:r>
     </w:p>
     <w:p>
@@ -6409,6 +6548,7 @@
         <w:ind w:right="865" w:hanging="240"/>
       </w:pPr>
       <w:r>
+        <w:lastRenderedPageBreak/>
         <w:t xml:space="preserve">Christianity </w:t>
       </w:r>
     </w:p>
@@ -6427,7 +6567,6 @@
         <w:ind w:left="-5" w:right="865"/>
       </w:pPr>
       <w:r>
-        <w:lastRenderedPageBreak/>
         <w:t xml:space="preserve">13. Name a prominent figure from Singapore's history who played a significant role in the nation's development. </w:t>
       </w:r>
     </w:p>
@@ -6814,7 +6953,15 @@
         <w:ind w:left="-5" w:right="865"/>
       </w:pPr>
       <w:r>
-        <w:t xml:space="preserve">19. What is the role of the "Asean Way" in regional cooperation among Southeast Asian nations, including Malaysia, Singapore, and Thailand? </w:t>
+        <w:t>19. What is the role of the "</w:t>
+      </w:r>
+      <w:proofErr w:type="spellStart"/>
+      <w:r>
+        <w:t>Asean</w:t>
+      </w:r>
+      <w:proofErr w:type="spellEnd"/>
+      <w:r>
+        <w:t xml:space="preserve"> Way" in regional cooperation among Southeast Asian nations, including Malaysia, Singapore, and Thailand? </w:t>
       </w:r>
     </w:p>
     <w:p>
@@ -6872,6 +7019,7 @@
         <w:jc w:val="left"/>
       </w:pPr>
       <w:r>
+        <w:lastRenderedPageBreak/>
         <w:t xml:space="preserve"> </w:t>
       </w:r>
     </w:p>
@@ -6892,7 +7040,6 @@
         <w:ind w:right="865" w:hanging="240"/>
       </w:pPr>
       <w:r>
-        <w:lastRenderedPageBreak/>
         <w:t xml:space="preserve">National flower, symbol of unity (Correct Answer) </w:t>
       </w:r>
     </w:p>
@@ -6975,7 +7122,39 @@
         <w:ind w:left="-5" w:right="865"/>
       </w:pPr>
       <w:r>
-        <w:t xml:space="preserve">The development of an automated Citizenship Assessment System for Masathai represents a pivotal step in the unification of three distinguished nations: Malaysia, Singapore, and Thailand. The primary focus of the initiative is that all citizens of Masathai should be united under a single identity. Such an identity should be accompanied by knowledge regarding these countries’ history as well as culture. Developed for the principal to provide objective statistics on citizen’s performance using the basis of object oriented programming but a user-friendly interface. The citizenship assessment system for Masathai has been built upon three different countries – Malaysia, Singapore, and Thailand. The citizenship test will cover the history and culture of each of these countries. </w:t>
+        <w:t xml:space="preserve">The development of an automated Citizenship Assessment System for </w:t>
+      </w:r>
+      <w:proofErr w:type="spellStart"/>
+      <w:r>
+        <w:t>Masathai</w:t>
+      </w:r>
+      <w:proofErr w:type="spellEnd"/>
+      <w:r>
+        <w:t xml:space="preserve"> represents a pivotal step in the unification of three distinguished nations: Malaysia, Singapore, and Thailand. The primary focus of the initiative is that all citizens of </w:t>
+      </w:r>
+      <w:proofErr w:type="spellStart"/>
+      <w:r>
+        <w:t>Masathai</w:t>
+      </w:r>
+      <w:proofErr w:type="spellEnd"/>
+      <w:r>
+        <w:t xml:space="preserve"> should be united under a single identity. Such an identity should be accompanied by knowledge regarding these countries’ history as well as culture. Developed for the principal to provide objective statistics on citizen’s performance using the basis of </w:t>
+      </w:r>
+      <w:proofErr w:type="gramStart"/>
+      <w:r>
+        <w:t>object oriented</w:t>
+      </w:r>
+      <w:proofErr w:type="gramEnd"/>
+      <w:r>
+        <w:t xml:space="preserve"> programming but a user-friendly interface. The citizenship assessment system for </w:t>
+      </w:r>
+      <w:proofErr w:type="spellStart"/>
+      <w:r>
+        <w:t>Masathai</w:t>
+      </w:r>
+      <w:proofErr w:type="spellEnd"/>
+      <w:r>
+        <w:t xml:space="preserve"> has been built upon three different countries – Malaysia, Singapore, and Thailand. The citizenship test will cover the history and culture of each of these countries. </w:t>
       </w:r>
     </w:p>
     <w:p>
@@ -7056,6 +7235,7 @@
         <w:ind w:right="865" w:hanging="360"/>
       </w:pPr>
       <w:r>
+        <w:lastRenderedPageBreak/>
         <w:t xml:space="preserve">Its multiculturalism is evidenced by the fact that the official language of Singapore is English. The country’s unique multiculturalism is also due to Malay, Mandarin, and Tamil languages. </w:t>
       </w:r>
     </w:p>
@@ -7069,7 +7249,6 @@
         <w:ind w:right="865" w:hanging="360"/>
       </w:pPr>
       <w:r>
-        <w:lastRenderedPageBreak/>
         <w:t xml:space="preserve">The Merlion statue representing a legendary creature with a lion's head and fish’s tail is one of Singapore’s symbols. </w:t>
       </w:r>
     </w:p>
@@ -7269,7 +7448,15 @@
         <w:ind w:left="-5" w:right="865"/>
       </w:pPr>
       <w:r>
-        <w:t xml:space="preserve">Creating a static prototype for an Automated Citizenship Assessment System for Masathai involves designing the user interface and its key components. Here's a simple static prototype for such a system: </w:t>
+        <w:t xml:space="preserve">Creating a static prototype for an Automated Citizenship Assessment System for </w:t>
+      </w:r>
+      <w:proofErr w:type="spellStart"/>
+      <w:r>
+        <w:t>Masathai</w:t>
+      </w:r>
+      <w:proofErr w:type="spellEnd"/>
+      <w:r>
+        <w:t xml:space="preserve"> involves designing the user interface and its key components. Here's a simple static prototype for such a system: </w:t>
       </w:r>
     </w:p>
     <w:p>
@@ -7742,7 +7929,15 @@
         <w:ind w:right="2154" w:hanging="360"/>
       </w:pPr>
       <w:r>
-        <w:t xml:space="preserve">Title: "Masathai Citizenship Test." </w:t>
+        <w:t>Title: "</w:t>
+      </w:r>
+      <w:proofErr w:type="spellStart"/>
+      <w:r>
+        <w:t>Masathai</w:t>
+      </w:r>
+      <w:proofErr w:type="spellEnd"/>
+      <w:r>
+        <w:t xml:space="preserve"> Citizenship Test." </w:t>
       </w:r>
     </w:p>
     <w:p>
@@ -8087,7 +8282,15 @@
         <w:ind w:right="865" w:hanging="360"/>
       </w:pPr>
       <w:r>
-        <w:t xml:space="preserve">Overall score or percentage achieved in the Masathai Citizenship Test. </w:t>
+        <w:t xml:space="preserve">Overall score or percentage achieved in the </w:t>
+      </w:r>
+      <w:proofErr w:type="spellStart"/>
+      <w:r>
+        <w:t>Masathai</w:t>
+      </w:r>
+      <w:proofErr w:type="spellEnd"/>
+      <w:r>
+        <w:t xml:space="preserve"> Citizenship Test. </w:t>
       </w:r>
     </w:p>
     <w:p>
@@ -25204,6 +25407,7 @@
   <w:num w:numId="78" w16cid:durableId="1606185169">
     <w:abstractNumId w:val="29"/>
   </w:num>
+  <w:numIdMacAtCleanup w:val="78"/>
 </w:numbering>
 </file>
 

</xml_diff>